<commit_message>
Report Student #1 + Added "X" supplementary
</commit_message>
<xml_diff>
--- a/reports/Group/00 - Requirements - Group.docx
+++ b/reports/Group/00 - Requirements - Group.docx
@@ -4195,7 +4195,13 @@
         </w:sdtPr>
         <w:sdtContent>
           <w:r>
-            <w:t xml:space="preserve">    </w:t>
+            <w:t xml:space="preserve">  </w:t>
+          </w:r>
+          <w:r>
+            <w:t>X</w:t>
+          </w:r>
+          <w:r>
+            <w:t xml:space="preserve">  </w:t>
           </w:r>
         </w:sdtContent>
       </w:sdt>
@@ -4268,7 +4274,13 @@
         </w:sdtPr>
         <w:sdtContent>
           <w:r>
-            <w:t xml:space="preserve">    </w:t>
+            <w:t xml:space="preserve">  </w:t>
+          </w:r>
+          <w:r>
+            <w:t>X</w:t>
+          </w:r>
+          <w:r>
+            <w:t xml:space="preserve">  </w:t>
           </w:r>
         </w:sdtContent>
       </w:sdt>
@@ -4302,7 +4314,13 @@
         </w:sdtPr>
         <w:sdtContent>
           <w:r>
-            <w:t xml:space="preserve">    </w:t>
+            <w:t xml:space="preserve">  </w:t>
+          </w:r>
+          <w:r>
+            <w:t>X</w:t>
+          </w:r>
+          <w:r>
+            <w:t xml:space="preserve">  </w:t>
           </w:r>
         </w:sdtContent>
       </w:sdt>
@@ -4351,7 +4369,13 @@
         </w:sdtPr>
         <w:sdtContent>
           <w:r>
-            <w:t xml:space="preserve">    </w:t>
+            <w:t xml:space="preserve">  </w:t>
+          </w:r>
+          <w:r>
+            <w:t>X</w:t>
+          </w:r>
+          <w:r>
+            <w:t xml:space="preserve">  </w:t>
           </w:r>
         </w:sdtContent>
       </w:sdt>
@@ -11104,6 +11128,7 @@
     <w:rsid w:val="006979C5"/>
     <w:rsid w:val="006B2BEC"/>
     <w:rsid w:val="006F209A"/>
+    <w:rsid w:val="00740144"/>
     <w:rsid w:val="00765401"/>
     <w:rsid w:val="00786DEE"/>
     <w:rsid w:val="00790E22"/>
@@ -11124,6 +11149,7 @@
     <w:rsid w:val="00A73E76"/>
     <w:rsid w:val="00AC1FAB"/>
     <w:rsid w:val="00B55352"/>
+    <w:rsid w:val="00B86CEB"/>
     <w:rsid w:val="00BB0EAB"/>
     <w:rsid w:val="00C06868"/>
     <w:rsid w:val="00C17266"/>

</xml_diff>